<commit_message>
Angular: observable, Tesi: spring MVC Boot
</commit_message>
<xml_diff>
--- a/Angular/RxJS.docx
+++ b/Angular/RxJS.docx
@@ -24,20 +24,41 @@
     <w:p/>
     <w:p>
       <w:r>
-        <w:t xml:space="preserve">Guardare: </w:t>
-      </w:r>
-      <w:r>
-        <w:t>https://github.com/ReactiveX/rxjs</w:t>
-      </w:r>
+        <w:t>Per info g</w:t>
+      </w:r>
+      <w:r>
+        <w:t xml:space="preserve">uardare: </w:t>
+      </w:r>
+      <w:hyperlink r:id="rId4" w:history="1">
+        <w:r>
+          <w:rPr>
+            <w:rStyle w:val="Collegamentoipertestuale"/>
+          </w:rPr>
+          <w:t>https://github.com/ReactiveX/rxjs</w:t>
+        </w:r>
+      </w:hyperlink>
     </w:p>
     <w:p>
       <w:r>
-        <w:t>Libreria per avere un javascript reattivo. Si utilizza per osservare dati e per eventi asincroni.</w:t>
+        <w:t>È una l</w:t>
+      </w:r>
+      <w:r>
+        <w:t>ibreria per avere un javascript reattivo. Si utilizza per osservare dati e per eventi asincroni.</w:t>
       </w:r>
     </w:p>
     <w:p>
       <w:r>
-        <w:t>Per utilizzarlo negli html andare nel sito sopra e copiare il link sotto CDN e metterlo come src di uno script nell’header.</w:t>
+        <w:t xml:space="preserve">Per utilizzarlo negli html andare nel sito sopra e copiare il link sotto </w:t>
+      </w:r>
+      <w:r>
+        <w:rPr>
+          <w:i/>
+          <w:iCs/>
+        </w:rPr>
+        <w:t>CDN</w:t>
+      </w:r>
+      <w:r>
+        <w:t xml:space="preserve"> e metterlo come src di uno script nell’header.</w:t>
       </w:r>
     </w:p>
     <w:p>
@@ -84,7 +105,20 @@
           </w:tcPr>
           <w:p>
             <w:r>
-              <w:t>Crea un package di configurazione json dicendo sì a tutto (-y). Si fa quando bisogna installare una nuova libreria</w:t>
+              <w:t>Crea un package di configurazione json</w:t>
+            </w:r>
+            <w:r>
+              <w:t xml:space="preserve"> (</w:t>
+            </w:r>
+            <w:r>
+              <w:rPr>
+                <w:i/>
+                <w:iCs/>
+              </w:rPr>
+              <w:t>package.json)</w:t>
+            </w:r>
+            <w:r>
+              <w:t xml:space="preserve"> dicendo sì a tutto (-y). Si fa quando bisogna installare una nuova libreria</w:t>
             </w:r>
           </w:p>
         </w:tc>
@@ -105,13 +139,30 @@
             <w:tcW w:w="4814" w:type="dxa"/>
           </w:tcPr>
           <w:p>
+            <w:pPr>
+              <w:rPr>
+                <w:i/>
+                <w:iCs/>
+              </w:rPr>
+            </w:pPr>
             <w:r>
               <w:t>Installa RxJS</w:t>
+            </w:r>
+            <w:r>
+              <w:t xml:space="preserve"> (crea </w:t>
+            </w:r>
+            <w:r>
+              <w:rPr>
+                <w:i/>
+                <w:iCs/>
+              </w:rPr>
+              <w:t>package-lock.json)</w:t>
             </w:r>
           </w:p>
         </w:tc>
       </w:tr>
     </w:tbl>
+    <w:p/>
     <w:p/>
     <w:sectPr>
       <w:pgSz w:w="11906" w:h="16838"/>
@@ -568,6 +619,41 @@
       </w:tblBorders>
     </w:tblPr>
   </w:style>
+  <w:style w:type="character" w:styleId="Collegamentoipertestuale">
+    <w:name w:val="Hyperlink"/>
+    <w:basedOn w:val="Carpredefinitoparagrafo"/>
+    <w:uiPriority w:val="99"/>
+    <w:unhideWhenUsed/>
+    <w:rsid w:val="00077406"/>
+    <w:rPr>
+      <w:color w:val="0563C1" w:themeColor="hyperlink"/>
+      <w:u w:val="single"/>
+    </w:rPr>
+  </w:style>
+  <w:style w:type="character" w:styleId="Menzionenonrisolta">
+    <w:name w:val="Unresolved Mention"/>
+    <w:basedOn w:val="Carpredefinitoparagrafo"/>
+    <w:uiPriority w:val="99"/>
+    <w:semiHidden/>
+    <w:unhideWhenUsed/>
+    <w:rsid w:val="00077406"/>
+    <w:rPr>
+      <w:color w:val="605E5C"/>
+      <w:shd w:val="clear" w:color="auto" w:fill="E1DFDD"/>
+    </w:rPr>
+  </w:style>
+  <w:style w:type="character" w:styleId="Collegamentovisitato">
+    <w:name w:val="FollowedHyperlink"/>
+    <w:basedOn w:val="Carpredefinitoparagrafo"/>
+    <w:uiPriority w:val="99"/>
+    <w:semiHidden/>
+    <w:unhideWhenUsed/>
+    <w:rsid w:val="00077406"/>
+    <w:rPr>
+      <w:color w:val="954F72" w:themeColor="followedHyperlink"/>
+      <w:u w:val="single"/>
+    </w:rPr>
+  </w:style>
 </w:styles>
 </file>
 

</xml_diff>

<commit_message>
Tesi: fatti software e tecnologie, Angular: promise e http-server
</commit_message>
<xml_diff>
--- a/Angular/RxJS.docx
+++ b/Angular/RxJS.docx
@@ -11,6 +11,7 @@
           <w:iCs/>
         </w:rPr>
       </w:pPr>
+      <w:proofErr w:type="spellStart"/>
       <w:r>
         <w:rPr>
           <w:b/>
@@ -20,6 +21,7 @@
         </w:rPr>
         <w:t>RxJS</w:t>
       </w:r>
+      <w:proofErr w:type="spellEnd"/>
     </w:p>
     <w:p/>
     <w:p>
@@ -58,7 +60,15 @@
         <w:t>CDN</w:t>
       </w:r>
       <w:r>
-        <w:t xml:space="preserve"> e metterlo come src di uno script nell’header.</w:t>
+        <w:t xml:space="preserve"> e metterlo come </w:t>
+      </w:r>
+      <w:proofErr w:type="spellStart"/>
+      <w:r>
+        <w:t>src</w:t>
+      </w:r>
+      <w:proofErr w:type="spellEnd"/>
+      <w:r>
+        <w:t xml:space="preserve"> di uno script nell’header.</w:t>
       </w:r>
     </w:p>
     <w:p>
@@ -76,6 +86,9 @@
       </w:r>
       <w:r>
         <w:t xml:space="preserve"> terminale</w:t>
+      </w:r>
+      <w:r>
+        <w:t xml:space="preserve"> (installare tutto in un package e lavorare al suo interno)</w:t>
       </w:r>
     </w:p>
     <w:tbl>
@@ -94,8 +107,21 @@
             <w:tcW w:w="4814" w:type="dxa"/>
           </w:tcPr>
           <w:p>
-            <w:r>
-              <w:t>npm init -y</w:t>
+            <w:proofErr w:type="spellStart"/>
+            <w:r>
+              <w:t>npm</w:t>
+            </w:r>
+            <w:proofErr w:type="spellEnd"/>
+            <w:r>
+              <w:t xml:space="preserve"> </w:t>
+            </w:r>
+            <w:proofErr w:type="spellStart"/>
+            <w:r>
+              <w:t>init</w:t>
+            </w:r>
+            <w:proofErr w:type="spellEnd"/>
+            <w:r>
+              <w:t xml:space="preserve"> -y</w:t>
             </w:r>
           </w:p>
         </w:tc>
@@ -105,17 +131,33 @@
           </w:tcPr>
           <w:p>
             <w:r>
-              <w:t>Crea un package di configurazione json</w:t>
-            </w:r>
+              <w:t xml:space="preserve">Crea un package di configurazione </w:t>
+            </w:r>
+            <w:proofErr w:type="spellStart"/>
+            <w:r>
+              <w:t>json</w:t>
+            </w:r>
+            <w:proofErr w:type="spellEnd"/>
             <w:r>
               <w:t xml:space="preserve"> (</w:t>
             </w:r>
+            <w:proofErr w:type="spellStart"/>
+            <w:proofErr w:type="gramStart"/>
             <w:r>
               <w:rPr>
                 <w:i/>
                 <w:iCs/>
               </w:rPr>
-              <w:t>package.json)</w:t>
+              <w:t>package.json</w:t>
+            </w:r>
+            <w:proofErr w:type="spellEnd"/>
+            <w:proofErr w:type="gramEnd"/>
+            <w:r>
+              <w:rPr>
+                <w:i/>
+                <w:iCs/>
+              </w:rPr>
+              <w:t>)</w:t>
             </w:r>
             <w:r>
               <w:t xml:space="preserve"> dicendo sì a tutto (-y). Si fa quando bisogna installare una nuova libreria</w:t>
@@ -129,9 +171,27 @@
             <w:tcW w:w="4814" w:type="dxa"/>
           </w:tcPr>
           <w:p>
-            <w:r>
-              <w:t>npm install rxjs</w:t>
-            </w:r>
+            <w:proofErr w:type="spellStart"/>
+            <w:r>
+              <w:t>npm</w:t>
+            </w:r>
+            <w:proofErr w:type="spellEnd"/>
+            <w:r>
+              <w:t xml:space="preserve"> </w:t>
+            </w:r>
+            <w:proofErr w:type="spellStart"/>
+            <w:r>
+              <w:t>install</w:t>
+            </w:r>
+            <w:proofErr w:type="spellEnd"/>
+            <w:r>
+              <w:t xml:space="preserve"> </w:t>
+            </w:r>
+            <w:proofErr w:type="spellStart"/>
+            <w:r>
+              <w:t>rxjs</w:t>
+            </w:r>
+            <w:proofErr w:type="spellEnd"/>
           </w:p>
         </w:tc>
         <w:tc>
@@ -146,8 +206,13 @@
               </w:rPr>
             </w:pPr>
             <w:r>
-              <w:t>Installa RxJS</w:t>
-            </w:r>
+              <w:t xml:space="preserve">Installa </w:t>
+            </w:r>
+            <w:proofErr w:type="spellStart"/>
+            <w:r>
+              <w:t>RxJS</w:t>
+            </w:r>
+            <w:proofErr w:type="spellEnd"/>
             <w:r>
               <w:t xml:space="preserve"> (crea </w:t>
             </w:r>
@@ -156,7 +221,165 @@
                 <w:i/>
                 <w:iCs/>
               </w:rPr>
-              <w:t>package-lock.json)</w:t>
+              <w:t>package-</w:t>
+            </w:r>
+            <w:proofErr w:type="spellStart"/>
+            <w:r>
+              <w:rPr>
+                <w:i/>
+                <w:iCs/>
+              </w:rPr>
+              <w:t>lock.json</w:t>
+            </w:r>
+            <w:proofErr w:type="spellEnd"/>
+            <w:r>
+              <w:rPr>
+                <w:i/>
+                <w:iCs/>
+              </w:rPr>
+              <w:t>)</w:t>
+            </w:r>
+          </w:p>
+        </w:tc>
+      </w:tr>
+      <w:tr>
+        <w:tc>
+          <w:tcPr>
+            <w:tcW w:w="4814" w:type="dxa"/>
+          </w:tcPr>
+          <w:p>
+            <w:proofErr w:type="spellStart"/>
+            <w:r>
+              <w:t>npm</w:t>
+            </w:r>
+            <w:proofErr w:type="spellEnd"/>
+            <w:r>
+              <w:t xml:space="preserve"> </w:t>
+            </w:r>
+            <w:proofErr w:type="spellStart"/>
+            <w:r>
+              <w:t>install</w:t>
+            </w:r>
+            <w:proofErr w:type="spellEnd"/>
+            <w:r>
+              <w:t xml:space="preserve"> </w:t>
+            </w:r>
+            <w:proofErr w:type="spellStart"/>
+            <w:r>
+              <w:t>node</w:t>
+            </w:r>
+            <w:proofErr w:type="spellEnd"/>
+            <w:r>
+              <w:t>-fetch</w:t>
+            </w:r>
+          </w:p>
+        </w:tc>
+        <w:tc>
+          <w:tcPr>
+            <w:tcW w:w="4814" w:type="dxa"/>
+          </w:tcPr>
+          <w:p>
+            <w:r>
+              <w:t xml:space="preserve">Installare </w:t>
+            </w:r>
+            <w:proofErr w:type="spellStart"/>
+            <w:r>
+              <w:t>node</w:t>
+            </w:r>
+            <w:proofErr w:type="spellEnd"/>
+            <w:r>
+              <w:t xml:space="preserve"> fetch per fare chi</w:t>
+            </w:r>
+            <w:r>
+              <w:t>amate Ajax</w:t>
+            </w:r>
+          </w:p>
+        </w:tc>
+      </w:tr>
+      <w:tr>
+        <w:tc>
+          <w:tcPr>
+            <w:tcW w:w="4814" w:type="dxa"/>
+          </w:tcPr>
+          <w:p>
+            <w:pPr>
+              <w:rPr>
+                <w:lang w:val="en-US"/>
+              </w:rPr>
+            </w:pPr>
+            <w:proofErr w:type="spellStart"/>
+            <w:r>
+              <w:rPr>
+                <w:lang w:val="en-US"/>
+              </w:rPr>
+              <w:t>npm</w:t>
+            </w:r>
+            <w:proofErr w:type="spellEnd"/>
+            <w:r>
+              <w:rPr>
+                <w:lang w:val="en-US"/>
+              </w:rPr>
+              <w:t xml:space="preserve"> install -g http-s</w:t>
+            </w:r>
+            <w:r>
+              <w:rPr>
+                <w:lang w:val="en-US"/>
+              </w:rPr>
+              <w:t>erver</w:t>
+            </w:r>
+          </w:p>
+        </w:tc>
+        <w:tc>
+          <w:tcPr>
+            <w:tcW w:w="4814" w:type="dxa"/>
+          </w:tcPr>
+          <w:p>
+            <w:r>
+              <w:t>Per installare globalmente il s</w:t>
+            </w:r>
+            <w:r>
+              <w:t>erver http</w:t>
+            </w:r>
+            <w:r>
+              <w:t xml:space="preserve">. Per info: </w:t>
+            </w:r>
+            <w:hyperlink r:id="rId5" w:history="1">
+              <w:r>
+                <w:rPr>
+                  <w:rStyle w:val="Collegamentoipertestuale"/>
+                </w:rPr>
+                <w:t>https://www.npmjs.com/package/http-server</w:t>
+              </w:r>
+            </w:hyperlink>
+          </w:p>
+        </w:tc>
+      </w:tr>
+      <w:tr>
+        <w:tc>
+          <w:tcPr>
+            <w:tcW w:w="4814" w:type="dxa"/>
+          </w:tcPr>
+          <w:p>
+            <w:pPr>
+              <w:rPr>
+                <w:lang w:val="en-US"/>
+              </w:rPr>
+            </w:pPr>
+            <w:r>
+              <w:rPr>
+                <w:lang w:val="en-US"/>
+              </w:rPr>
+              <w:t>http-server</w:t>
+            </w:r>
+          </w:p>
+        </w:tc>
+        <w:tc>
+          <w:tcPr>
+            <w:tcW w:w="4814" w:type="dxa"/>
+          </w:tcPr>
+          <w:p>
+            <w:r>
+              <w:t>Fa partire il server sulla porta 8080 (se si clicca sul link apre la pagina web con i link ai file nella directory attuale)</w:t>
             </w:r>
           </w:p>
         </w:tc>

</xml_diff>

<commit_message>
RXJS: intro googleBooks, Tesi: inizio capitolo packages
</commit_message>
<xml_diff>
--- a/Angular/RxJS.docx
+++ b/Angular/RxJS.docx
@@ -381,6 +381,81 @@
             <w:r>
               <w:t>Fa partire il server sulla porta 8080 (se si clicca sul link apre la pagina web con i link ai file nella directory attuale)</w:t>
             </w:r>
+            <w:r>
+              <w:t xml:space="preserve">. -p </w:t>
+            </w:r>
+            <w:proofErr w:type="spellStart"/>
+            <w:r>
+              <w:t>numeroPorta</w:t>
+            </w:r>
+            <w:proofErr w:type="spellEnd"/>
+            <w:r>
+              <w:t>.</w:t>
+            </w:r>
+          </w:p>
+        </w:tc>
+      </w:tr>
+      <w:tr>
+        <w:tc>
+          <w:tcPr>
+            <w:tcW w:w="4814" w:type="dxa"/>
+          </w:tcPr>
+          <w:p>
+            <w:pPr>
+              <w:rPr>
+                <w:lang w:val="en-US"/>
+              </w:rPr>
+            </w:pPr>
+            <w:proofErr w:type="spellStart"/>
+            <w:r>
+              <w:rPr>
+                <w:lang w:val="en-US"/>
+              </w:rPr>
+              <w:t>npm</w:t>
+            </w:r>
+            <w:proofErr w:type="spellEnd"/>
+            <w:r>
+              <w:rPr>
+                <w:lang w:val="en-US"/>
+              </w:rPr>
+              <w:t xml:space="preserve"> install -g live-server</w:t>
+            </w:r>
+          </w:p>
+        </w:tc>
+        <w:tc>
+          <w:tcPr>
+            <w:tcW w:w="4814" w:type="dxa"/>
+          </w:tcPr>
+          <w:p>
+            <w:r>
+              <w:t xml:space="preserve">Per installare globalmente il </w:t>
+            </w:r>
+            <w:r>
+              <w:t>live-server che si aggiorna in automatico quando si effettuano delle modifiche</w:t>
+            </w:r>
+            <w:r>
+              <w:t xml:space="preserve">. Per info: </w:t>
+            </w:r>
+            <w:hyperlink r:id="rId6" w:history="1">
+              <w:r>
+                <w:rPr>
+                  <w:rStyle w:val="Collegamentoipertestuale"/>
+                </w:rPr>
+                <w:t>https://www.npmjs.c</w:t>
+              </w:r>
+              <w:r>
+                <w:rPr>
+                  <w:rStyle w:val="Collegamentoipertestuale"/>
+                </w:rPr>
+                <w:t>o</w:t>
+              </w:r>
+              <w:r>
+                <w:rPr>
+                  <w:rStyle w:val="Collegamentoipertestuale"/>
+                </w:rPr>
+                <w:t>m/package/live-server</w:t>
+              </w:r>
+            </w:hyperlink>
           </w:p>
         </w:tc>
       </w:tr>

</xml_diff>